<commit_message>
initial transfer of 2020 notebooks from isce2-docs
</commit_message>
<xml_diff>
--- a/UNAVCO2021/UNAVCO 2021 InSAR Course Syllabus.docx
+++ b/UNAVCO2021/UNAVCO 2021 InSAR Course Syllabus.docx
@@ -6857,7 +6857,13 @@
               <w:rPr>
                 <w:rFonts w:ascii="Times New Roman" w:eastAsia="Times New Roman" w:hAnsi="Times New Roman" w:cs="Times New Roman"/>
               </w:rPr>
-              <w:t>Review homework results and problems encountered</w:t>
+              <w:t xml:space="preserve">Review Day 4 </w:t>
+            </w:r>
+            <w:r>
+              <w:rPr>
+                <w:rFonts w:ascii="Times New Roman" w:eastAsia="Times New Roman" w:hAnsi="Times New Roman" w:cs="Times New Roman"/>
+              </w:rPr>
+              <w:t>homework results and problems encountered</w:t>
             </w:r>
           </w:p>
         </w:tc>
@@ -6995,7 +7001,7 @@
               <w:rPr>
                 <w:rFonts w:ascii="Times New Roman" w:eastAsia="Times New Roman" w:hAnsi="Times New Roman" w:cs="Times New Roman"/>
               </w:rPr>
-              <w:t xml:space="preserve">Module: Intro to </w:t>
+              <w:t xml:space="preserve">Intro to </w:t>
             </w:r>
             <w:proofErr w:type="spellStart"/>
             <w:r>
@@ -7315,7 +7321,7 @@
               <w:rPr>
                 <w:rFonts w:ascii="Times New Roman" w:eastAsia="Times New Roman" w:hAnsi="Times New Roman" w:cs="Times New Roman"/>
               </w:rPr>
-              <w:t xml:space="preserve">Module: Time Series Analysis with </w:t>
+              <w:t xml:space="preserve">Time Series Analysis with </w:t>
             </w:r>
             <w:proofErr w:type="spellStart"/>
             <w:r>
@@ -7603,7 +7609,13 @@
               <w:rPr>
                 <w:rFonts w:ascii="Times New Roman" w:eastAsia="Times New Roman" w:hAnsi="Times New Roman" w:cs="Times New Roman"/>
               </w:rPr>
-              <w:t>Module: Intro/preparing data for stack processing (</w:t>
+              <w:t xml:space="preserve">Intro to </w:t>
+            </w:r>
+            <w:r>
+              <w:rPr>
+                <w:rFonts w:ascii="Times New Roman" w:eastAsia="Times New Roman" w:hAnsi="Times New Roman" w:cs="Times New Roman"/>
+              </w:rPr>
+              <w:t>preparing data for stack processing (</w:t>
             </w:r>
             <w:proofErr w:type="spellStart"/>
             <w:r>
@@ -7622,35 +7634,15 @@
           </w:p>
           <w:p>
             <w:pPr>
-              <w:ind w:left="360"/>
-              <w:rPr>
-                <w:rFonts w:ascii="Times New Roman" w:eastAsia="Times New Roman" w:hAnsi="Times New Roman" w:cs="Times New Roman"/>
-              </w:rPr>
-            </w:pPr>
-            <w:proofErr w:type="gramStart"/>
-            <w:r>
-              <w:rPr>
-                <w:rFonts w:ascii="Times New Roman" w:eastAsia="Times New Roman" w:hAnsi="Times New Roman" w:cs="Times New Roman"/>
-              </w:rPr>
-              <w:t>●</w:t>
-            </w:r>
-            <w:r>
-              <w:rPr>
-                <w:rFonts w:ascii="Times New Roman" w:eastAsia="Times New Roman" w:hAnsi="Times New Roman" w:cs="Times New Roman"/>
-                <w:sz w:val="14"/>
-                <w:szCs w:val="14"/>
-              </w:rPr>
-              <w:t xml:space="preserve">  </w:t>
-            </w:r>
-            <w:r>
-              <w:rPr>
-                <w:rFonts w:ascii="Times New Roman" w:eastAsia="Times New Roman" w:hAnsi="Times New Roman" w:cs="Times New Roman"/>
-                <w:sz w:val="14"/>
-                <w:szCs w:val="14"/>
-              </w:rPr>
-              <w:tab/>
-            </w:r>
-            <w:proofErr w:type="gramEnd"/>
+              <w:pStyle w:val="ListParagraph"/>
+              <w:numPr>
+                <w:ilvl w:val="0"/>
+                <w:numId w:val="14"/>
+              </w:numPr>
+              <w:rPr>
+                <w:rFonts w:ascii="Times New Roman" w:eastAsia="Times New Roman" w:hAnsi="Times New Roman" w:cs="Times New Roman"/>
+              </w:rPr>
+            </w:pPr>
             <w:r>
               <w:rPr>
                 <w:rFonts w:ascii="Times New Roman" w:eastAsia="Times New Roman" w:hAnsi="Times New Roman" w:cs="Times New Roman"/>
@@ -7660,35 +7652,15 @@
           </w:p>
           <w:p>
             <w:pPr>
-              <w:ind w:left="360"/>
-              <w:rPr>
-                <w:rFonts w:ascii="Times New Roman" w:eastAsia="Times New Roman" w:hAnsi="Times New Roman" w:cs="Times New Roman"/>
-              </w:rPr>
-            </w:pPr>
-            <w:proofErr w:type="gramStart"/>
-            <w:r>
-              <w:rPr>
-                <w:rFonts w:ascii="Times New Roman" w:eastAsia="Times New Roman" w:hAnsi="Times New Roman" w:cs="Times New Roman"/>
-              </w:rPr>
-              <w:t>●</w:t>
-            </w:r>
-            <w:r>
-              <w:rPr>
-                <w:rFonts w:ascii="Times New Roman" w:eastAsia="Times New Roman" w:hAnsi="Times New Roman" w:cs="Times New Roman"/>
-                <w:sz w:val="14"/>
-                <w:szCs w:val="14"/>
-              </w:rPr>
-              <w:t xml:space="preserve">  </w:t>
-            </w:r>
-            <w:r>
-              <w:rPr>
-                <w:rFonts w:ascii="Times New Roman" w:eastAsia="Times New Roman" w:hAnsi="Times New Roman" w:cs="Times New Roman"/>
-                <w:sz w:val="14"/>
-                <w:szCs w:val="14"/>
-              </w:rPr>
-              <w:tab/>
-            </w:r>
-            <w:proofErr w:type="gramEnd"/>
+              <w:pStyle w:val="ListParagraph"/>
+              <w:numPr>
+                <w:ilvl w:val="0"/>
+                <w:numId w:val="14"/>
+              </w:numPr>
+              <w:rPr>
+                <w:rFonts w:ascii="Times New Roman" w:eastAsia="Times New Roman" w:hAnsi="Times New Roman" w:cs="Times New Roman"/>
+              </w:rPr>
+            </w:pPr>
             <w:r>
               <w:rPr>
                 <w:rFonts w:ascii="Times New Roman" w:eastAsia="Times New Roman" w:hAnsi="Times New Roman" w:cs="Times New Roman"/>
@@ -7698,35 +7670,15 @@
           </w:p>
           <w:p>
             <w:pPr>
-              <w:ind w:left="360"/>
-              <w:rPr>
-                <w:rFonts w:ascii="Times New Roman" w:eastAsia="Times New Roman" w:hAnsi="Times New Roman" w:cs="Times New Roman"/>
-              </w:rPr>
-            </w:pPr>
-            <w:proofErr w:type="gramStart"/>
-            <w:r>
-              <w:rPr>
-                <w:rFonts w:ascii="Times New Roman" w:eastAsia="Times New Roman" w:hAnsi="Times New Roman" w:cs="Times New Roman"/>
-              </w:rPr>
-              <w:t>●</w:t>
-            </w:r>
-            <w:r>
-              <w:rPr>
-                <w:rFonts w:ascii="Times New Roman" w:eastAsia="Times New Roman" w:hAnsi="Times New Roman" w:cs="Times New Roman"/>
-                <w:sz w:val="14"/>
-                <w:szCs w:val="14"/>
-              </w:rPr>
-              <w:t xml:space="preserve">  </w:t>
-            </w:r>
-            <w:r>
-              <w:rPr>
-                <w:rFonts w:ascii="Times New Roman" w:eastAsia="Times New Roman" w:hAnsi="Times New Roman" w:cs="Times New Roman"/>
-                <w:sz w:val="14"/>
-                <w:szCs w:val="14"/>
-              </w:rPr>
-              <w:tab/>
-            </w:r>
-            <w:proofErr w:type="gramEnd"/>
+              <w:pStyle w:val="ListParagraph"/>
+              <w:numPr>
+                <w:ilvl w:val="0"/>
+                <w:numId w:val="14"/>
+              </w:numPr>
+              <w:rPr>
+                <w:rFonts w:ascii="Times New Roman" w:eastAsia="Times New Roman" w:hAnsi="Times New Roman" w:cs="Times New Roman"/>
+              </w:rPr>
+            </w:pPr>
             <w:r>
               <w:rPr>
                 <w:rFonts w:ascii="Times New Roman" w:eastAsia="Times New Roman" w:hAnsi="Times New Roman" w:cs="Times New Roman"/>
@@ -7796,6 +7748,12 @@
               <w:rPr>
                 <w:rFonts w:ascii="Times New Roman" w:eastAsia="Times New Roman" w:hAnsi="Times New Roman" w:cs="Times New Roman"/>
               </w:rPr>
+              <w:t xml:space="preserve">5.4 </w:t>
+            </w:r>
+            <w:r>
+              <w:rPr>
+                <w:rFonts w:ascii="Times New Roman" w:eastAsia="Times New Roman" w:hAnsi="Times New Roman" w:cs="Times New Roman"/>
+              </w:rPr>
               <w:t xml:space="preserve">Time Series Analysis with </w:t>
             </w:r>
             <w:proofErr w:type="spellStart"/>
@@ -7815,28 +7773,74 @@
           </w:p>
           <w:p>
             <w:pPr>
-              <w:rPr>
-                <w:rFonts w:ascii="Times New Roman" w:eastAsia="Times New Roman" w:hAnsi="Times New Roman" w:cs="Times New Roman"/>
-              </w:rPr>
-            </w:pPr>
-            <w:r>
-              <w:rPr>
-                <w:rFonts w:ascii="Times New Roman" w:eastAsia="Times New Roman" w:hAnsi="Times New Roman" w:cs="Times New Roman"/>
-              </w:rPr>
-              <w:t>Visualization and exporting results</w:t>
-            </w:r>
-          </w:p>
-          <w:p>
-            <w:pPr>
-              <w:rPr>
-                <w:rFonts w:ascii="Times New Roman" w:eastAsia="Times New Roman" w:hAnsi="Times New Roman" w:cs="Times New Roman"/>
-              </w:rPr>
-            </w:pPr>
-            <w:r>
-              <w:rPr>
-                <w:rFonts w:ascii="Times New Roman" w:eastAsia="Times New Roman" w:hAnsi="Times New Roman" w:cs="Times New Roman"/>
-              </w:rPr>
-              <w:t>Sentinel Stack processing example</w:t>
+              <w:pStyle w:val="ListParagraph"/>
+              <w:numPr>
+                <w:ilvl w:val="0"/>
+                <w:numId w:val="13"/>
+              </w:numPr>
+              <w:rPr>
+                <w:rFonts w:ascii="Times New Roman" w:eastAsia="Times New Roman" w:hAnsi="Times New Roman" w:cs="Times New Roman"/>
+              </w:rPr>
+            </w:pPr>
+            <w:r>
+              <w:rPr>
+                <w:rFonts w:ascii="Times New Roman" w:eastAsia="Times New Roman" w:hAnsi="Times New Roman" w:cs="Times New Roman"/>
+              </w:rPr>
+              <w:t>Learning outcome: Learn how to perform, visualize and export results from error analysis and perform filter operations</w:t>
+            </w:r>
+          </w:p>
+          <w:p>
+            <w:pPr>
+              <w:pStyle w:val="ListParagraph"/>
+              <w:numPr>
+                <w:ilvl w:val="0"/>
+                <w:numId w:val="13"/>
+              </w:numPr>
+              <w:rPr>
+                <w:rFonts w:ascii="Times New Roman" w:eastAsia="Times New Roman" w:hAnsi="Times New Roman" w:cs="Times New Roman"/>
+              </w:rPr>
+            </w:pPr>
+            <w:r>
+              <w:rPr>
+                <w:rFonts w:ascii="Times New Roman" w:eastAsia="Times New Roman" w:hAnsi="Times New Roman" w:cs="Times New Roman"/>
+              </w:rPr>
+              <w:t xml:space="preserve">Assessment: Execute </w:t>
+            </w:r>
+            <w:r>
+              <w:rPr>
+                <w:rFonts w:ascii="Times New Roman" w:eastAsia="Times New Roman" w:hAnsi="Times New Roman" w:cs="Times New Roman"/>
+              </w:rPr>
+              <w:t>S</w:t>
+            </w:r>
+            <w:r>
+              <w:rPr>
+                <w:rFonts w:ascii="Times New Roman" w:eastAsia="Times New Roman" w:hAnsi="Times New Roman" w:cs="Times New Roman"/>
+              </w:rPr>
+              <w:t>entinel Stack processing example</w:t>
+            </w:r>
+            <w:r>
+              <w:rPr>
+                <w:rFonts w:ascii="Times New Roman" w:eastAsia="Times New Roman" w:hAnsi="Times New Roman" w:cs="Times New Roman"/>
+              </w:rPr>
+              <w:t xml:space="preserve"> and compare to cooked solution</w:t>
+            </w:r>
+          </w:p>
+          <w:p>
+            <w:pPr>
+              <w:pStyle w:val="ListParagraph"/>
+              <w:numPr>
+                <w:ilvl w:val="0"/>
+                <w:numId w:val="13"/>
+              </w:numPr>
+              <w:rPr>
+                <w:rFonts w:ascii="Times New Roman" w:eastAsia="Times New Roman" w:hAnsi="Times New Roman" w:cs="Times New Roman"/>
+              </w:rPr>
+            </w:pPr>
+            <w:r>
+              <w:rPr>
+                <w:rFonts w:ascii="Times New Roman" w:eastAsia="Times New Roman" w:hAnsi="Times New Roman" w:cs="Times New Roman"/>
+              </w:rPr>
+              <w:t>Evidence: Submission of example notebook</w:t>
             </w:r>
           </w:p>
         </w:tc>
@@ -7914,6 +7918,119 @@
 <file path=word/numbering.xml><?xml version="1.0" encoding="utf-8"?>
 <w:numbering xmlns:wpc="http://schemas.microsoft.com/office/word/2010/wordprocessingCanvas" xmlns:cx="http://schemas.microsoft.com/office/drawing/2014/chartex" xmlns:cx1="http://schemas.microsoft.com/office/drawing/2015/9/8/chartex" xmlns:cx2="http://schemas.microsoft.com/office/drawing/2015/10/21/chartex" xmlns:cx3="http://schemas.microsoft.com/office/drawing/2016/5/9/chartex" xmlns:cx4="http://schemas.microsoft.com/office/drawing/2016/5/10/chartex" xmlns:cx5="http://schemas.microsoft.com/office/drawing/2016/5/11/chartex" xmlns:cx6="http://schemas.microsoft.com/office/drawing/2016/5/12/chartex" xmlns:cx7="http://schemas.microsoft.com/office/drawing/2016/5/13/chartex" xmlns:cx8="http://schemas.microsoft.com/office/drawing/2016/5/14/chartex" xmlns:mc="http://schemas.openxmlformats.org/markup-compatibility/2006" xmlns:aink="http://schemas.microsoft.com/office/drawing/2016/ink" xmlns:am3d="http://schemas.microsoft.com/office/drawing/2017/model3d" xmlns:o="urn:schemas-microsoft-com:office:office" xmlns:r="http://schemas.openxmlformats.org/officeDocument/2006/relationships" xmlns:m="http://schemas.openxmlformats.org/officeDocument/2006/math" xmlns:v="urn:schemas-microsoft-com:vml" xmlns:wp14="http://schemas.microsoft.com/office/word/2010/wordprocessingDrawing" xmlns:wp="http://schemas.openxmlformats.org/drawingml/2006/wordprocessingDrawing" xmlns:w10="urn:schemas-microsoft-com:office:word" xmlns:w="http://schemas.openxmlformats.org/wordprocessingml/2006/main" xmlns:w14="http://schemas.microsoft.com/office/word/2010/wordml" xmlns:w15="http://schemas.microsoft.com/office/word/2012/wordml" xmlns:w16cex="http://schemas.microsoft.com/office/word/2018/wordml/cex" xmlns:w16cid="http://schemas.microsoft.com/office/word/2016/wordml/cid" xmlns:w16="http://schemas.microsoft.com/office/word/2018/wordml" xmlns:w16se="http://schemas.microsoft.com/office/word/2015/wordml/symex" xmlns:wpg="http://schemas.microsoft.com/office/word/2010/wordprocessingGroup" xmlns:wpi="http://schemas.microsoft.com/office/word/2010/wordprocessingInk" xmlns:wne="http://schemas.microsoft.com/office/word/2006/wordml" xmlns:wps="http://schemas.microsoft.com/office/word/2010/wordprocessingShape" mc:Ignorable="w14 w15 w16se w16cid w16 w16cex wp14">
   <w:abstractNum w:abstractNumId="0" w15:restartNumberingAfterBreak="0">
+    <w:nsid w:val="0A5C1CB1"/>
+    <w:multiLevelType w:val="hybridMultilevel"/>
+    <w:tmpl w:val="F8D80E34"/>
+    <w:lvl w:ilvl="0" w:tplc="04090001">
+      <w:start w:val="1"/>
+      <w:numFmt w:val="bullet"/>
+      <w:lvlText w:val=""/>
+      <w:lvlJc w:val="left"/>
+      <w:pPr>
+        <w:ind w:left="360" w:hanging="360"/>
+      </w:pPr>
+      <w:rPr>
+        <w:rFonts w:ascii="Symbol" w:hAnsi="Symbol" w:hint="default"/>
+      </w:rPr>
+    </w:lvl>
+    <w:lvl w:ilvl="1" w:tplc="04090003" w:tentative="1">
+      <w:start w:val="1"/>
+      <w:numFmt w:val="bullet"/>
+      <w:lvlText w:val="o"/>
+      <w:lvlJc w:val="left"/>
+      <w:pPr>
+        <w:ind w:left="1080" w:hanging="360"/>
+      </w:pPr>
+      <w:rPr>
+        <w:rFonts w:ascii="Courier New" w:hAnsi="Courier New" w:cs="Courier New" w:hint="default"/>
+      </w:rPr>
+    </w:lvl>
+    <w:lvl w:ilvl="2" w:tplc="04090005" w:tentative="1">
+      <w:start w:val="1"/>
+      <w:numFmt w:val="bullet"/>
+      <w:lvlText w:val=""/>
+      <w:lvlJc w:val="left"/>
+      <w:pPr>
+        <w:ind w:left="1800" w:hanging="360"/>
+      </w:pPr>
+      <w:rPr>
+        <w:rFonts w:ascii="Wingdings" w:hAnsi="Wingdings" w:hint="default"/>
+      </w:rPr>
+    </w:lvl>
+    <w:lvl w:ilvl="3" w:tplc="04090001" w:tentative="1">
+      <w:start w:val="1"/>
+      <w:numFmt w:val="bullet"/>
+      <w:lvlText w:val=""/>
+      <w:lvlJc w:val="left"/>
+      <w:pPr>
+        <w:ind w:left="2520" w:hanging="360"/>
+      </w:pPr>
+      <w:rPr>
+        <w:rFonts w:ascii="Symbol" w:hAnsi="Symbol" w:hint="default"/>
+      </w:rPr>
+    </w:lvl>
+    <w:lvl w:ilvl="4" w:tplc="04090003" w:tentative="1">
+      <w:start w:val="1"/>
+      <w:numFmt w:val="bullet"/>
+      <w:lvlText w:val="o"/>
+      <w:lvlJc w:val="left"/>
+      <w:pPr>
+        <w:ind w:left="3240" w:hanging="360"/>
+      </w:pPr>
+      <w:rPr>
+        <w:rFonts w:ascii="Courier New" w:hAnsi="Courier New" w:cs="Courier New" w:hint="default"/>
+      </w:rPr>
+    </w:lvl>
+    <w:lvl w:ilvl="5" w:tplc="04090005" w:tentative="1">
+      <w:start w:val="1"/>
+      <w:numFmt w:val="bullet"/>
+      <w:lvlText w:val=""/>
+      <w:lvlJc w:val="left"/>
+      <w:pPr>
+        <w:ind w:left="3960" w:hanging="360"/>
+      </w:pPr>
+      <w:rPr>
+        <w:rFonts w:ascii="Wingdings" w:hAnsi="Wingdings" w:hint="default"/>
+      </w:rPr>
+    </w:lvl>
+    <w:lvl w:ilvl="6" w:tplc="04090001" w:tentative="1">
+      <w:start w:val="1"/>
+      <w:numFmt w:val="bullet"/>
+      <w:lvlText w:val=""/>
+      <w:lvlJc w:val="left"/>
+      <w:pPr>
+        <w:ind w:left="4680" w:hanging="360"/>
+      </w:pPr>
+      <w:rPr>
+        <w:rFonts w:ascii="Symbol" w:hAnsi="Symbol" w:hint="default"/>
+      </w:rPr>
+    </w:lvl>
+    <w:lvl w:ilvl="7" w:tplc="04090003" w:tentative="1">
+      <w:start w:val="1"/>
+      <w:numFmt w:val="bullet"/>
+      <w:lvlText w:val="o"/>
+      <w:lvlJc w:val="left"/>
+      <w:pPr>
+        <w:ind w:left="5400" w:hanging="360"/>
+      </w:pPr>
+      <w:rPr>
+        <w:rFonts w:ascii="Courier New" w:hAnsi="Courier New" w:cs="Courier New" w:hint="default"/>
+      </w:rPr>
+    </w:lvl>
+    <w:lvl w:ilvl="8" w:tplc="04090005" w:tentative="1">
+      <w:start w:val="1"/>
+      <w:numFmt w:val="bullet"/>
+      <w:lvlText w:val=""/>
+      <w:lvlJc w:val="left"/>
+      <w:pPr>
+        <w:ind w:left="6120" w:hanging="360"/>
+      </w:pPr>
+      <w:rPr>
+        <w:rFonts w:ascii="Wingdings" w:hAnsi="Wingdings" w:hint="default"/>
+      </w:rPr>
+    </w:lvl>
+  </w:abstractNum>
+  <w:abstractNum w:abstractNumId="1" w15:restartNumberingAfterBreak="0">
     <w:nsid w:val="12CC4CBC"/>
     <w:multiLevelType w:val="hybridMultilevel"/>
     <w:tmpl w:val="41305F74"/>
@@ -8026,7 +8143,7 @@
       </w:rPr>
     </w:lvl>
   </w:abstractNum>
-  <w:abstractNum w:abstractNumId="1" w15:restartNumberingAfterBreak="0">
+  <w:abstractNum w:abstractNumId="2" w15:restartNumberingAfterBreak="0">
     <w:nsid w:val="26571DF1"/>
     <w:multiLevelType w:val="hybridMultilevel"/>
     <w:tmpl w:val="CCC420D6"/>
@@ -8139,7 +8256,7 @@
       </w:rPr>
     </w:lvl>
   </w:abstractNum>
-  <w:abstractNum w:abstractNumId="2" w15:restartNumberingAfterBreak="0">
+  <w:abstractNum w:abstractNumId="3" w15:restartNumberingAfterBreak="0">
     <w:nsid w:val="269855F8"/>
     <w:multiLevelType w:val="hybridMultilevel"/>
     <w:tmpl w:val="86087F30"/>
@@ -8252,7 +8369,120 @@
       </w:rPr>
     </w:lvl>
   </w:abstractNum>
-  <w:abstractNum w:abstractNumId="3" w15:restartNumberingAfterBreak="0">
+  <w:abstractNum w:abstractNumId="4" w15:restartNumberingAfterBreak="0">
+    <w:nsid w:val="4C1E61F8"/>
+    <w:multiLevelType w:val="hybridMultilevel"/>
+    <w:tmpl w:val="7438E32A"/>
+    <w:lvl w:ilvl="0" w:tplc="04090001">
+      <w:start w:val="1"/>
+      <w:numFmt w:val="bullet"/>
+      <w:lvlText w:val=""/>
+      <w:lvlJc w:val="left"/>
+      <w:pPr>
+        <w:ind w:left="720" w:hanging="360"/>
+      </w:pPr>
+      <w:rPr>
+        <w:rFonts w:ascii="Symbol" w:hAnsi="Symbol" w:hint="default"/>
+      </w:rPr>
+    </w:lvl>
+    <w:lvl w:ilvl="1" w:tplc="04090003" w:tentative="1">
+      <w:start w:val="1"/>
+      <w:numFmt w:val="bullet"/>
+      <w:lvlText w:val="o"/>
+      <w:lvlJc w:val="left"/>
+      <w:pPr>
+        <w:ind w:left="1440" w:hanging="360"/>
+      </w:pPr>
+      <w:rPr>
+        <w:rFonts w:ascii="Courier New" w:hAnsi="Courier New" w:cs="Courier New" w:hint="default"/>
+      </w:rPr>
+    </w:lvl>
+    <w:lvl w:ilvl="2" w:tplc="04090005" w:tentative="1">
+      <w:start w:val="1"/>
+      <w:numFmt w:val="bullet"/>
+      <w:lvlText w:val=""/>
+      <w:lvlJc w:val="left"/>
+      <w:pPr>
+        <w:ind w:left="2160" w:hanging="360"/>
+      </w:pPr>
+      <w:rPr>
+        <w:rFonts w:ascii="Wingdings" w:hAnsi="Wingdings" w:hint="default"/>
+      </w:rPr>
+    </w:lvl>
+    <w:lvl w:ilvl="3" w:tplc="04090001" w:tentative="1">
+      <w:start w:val="1"/>
+      <w:numFmt w:val="bullet"/>
+      <w:lvlText w:val=""/>
+      <w:lvlJc w:val="left"/>
+      <w:pPr>
+        <w:ind w:left="2880" w:hanging="360"/>
+      </w:pPr>
+      <w:rPr>
+        <w:rFonts w:ascii="Symbol" w:hAnsi="Symbol" w:hint="default"/>
+      </w:rPr>
+    </w:lvl>
+    <w:lvl w:ilvl="4" w:tplc="04090003" w:tentative="1">
+      <w:start w:val="1"/>
+      <w:numFmt w:val="bullet"/>
+      <w:lvlText w:val="o"/>
+      <w:lvlJc w:val="left"/>
+      <w:pPr>
+        <w:ind w:left="3600" w:hanging="360"/>
+      </w:pPr>
+      <w:rPr>
+        <w:rFonts w:ascii="Courier New" w:hAnsi="Courier New" w:cs="Courier New" w:hint="default"/>
+      </w:rPr>
+    </w:lvl>
+    <w:lvl w:ilvl="5" w:tplc="04090005" w:tentative="1">
+      <w:start w:val="1"/>
+      <w:numFmt w:val="bullet"/>
+      <w:lvlText w:val=""/>
+      <w:lvlJc w:val="left"/>
+      <w:pPr>
+        <w:ind w:left="4320" w:hanging="360"/>
+      </w:pPr>
+      <w:rPr>
+        <w:rFonts w:ascii="Wingdings" w:hAnsi="Wingdings" w:hint="default"/>
+      </w:rPr>
+    </w:lvl>
+    <w:lvl w:ilvl="6" w:tplc="04090001" w:tentative="1">
+      <w:start w:val="1"/>
+      <w:numFmt w:val="bullet"/>
+      <w:lvlText w:val=""/>
+      <w:lvlJc w:val="left"/>
+      <w:pPr>
+        <w:ind w:left="5040" w:hanging="360"/>
+      </w:pPr>
+      <w:rPr>
+        <w:rFonts w:ascii="Symbol" w:hAnsi="Symbol" w:hint="default"/>
+      </w:rPr>
+    </w:lvl>
+    <w:lvl w:ilvl="7" w:tplc="04090003" w:tentative="1">
+      <w:start w:val="1"/>
+      <w:numFmt w:val="bullet"/>
+      <w:lvlText w:val="o"/>
+      <w:lvlJc w:val="left"/>
+      <w:pPr>
+        <w:ind w:left="5760" w:hanging="360"/>
+      </w:pPr>
+      <w:rPr>
+        <w:rFonts w:ascii="Courier New" w:hAnsi="Courier New" w:cs="Courier New" w:hint="default"/>
+      </w:rPr>
+    </w:lvl>
+    <w:lvl w:ilvl="8" w:tplc="04090005" w:tentative="1">
+      <w:start w:val="1"/>
+      <w:numFmt w:val="bullet"/>
+      <w:lvlText w:val=""/>
+      <w:lvlJc w:val="left"/>
+      <w:pPr>
+        <w:ind w:left="6480" w:hanging="360"/>
+      </w:pPr>
+      <w:rPr>
+        <w:rFonts w:ascii="Wingdings" w:hAnsi="Wingdings" w:hint="default"/>
+      </w:rPr>
+    </w:lvl>
+  </w:abstractNum>
+  <w:abstractNum w:abstractNumId="5" w15:restartNumberingAfterBreak="0">
     <w:nsid w:val="54950EB9"/>
     <w:multiLevelType w:val="hybridMultilevel"/>
     <w:tmpl w:val="0090FAAA"/>
@@ -8365,7 +8595,7 @@
       </w:rPr>
     </w:lvl>
   </w:abstractNum>
-  <w:abstractNum w:abstractNumId="4" w15:restartNumberingAfterBreak="0">
+  <w:abstractNum w:abstractNumId="6" w15:restartNumberingAfterBreak="0">
     <w:nsid w:val="558C2F46"/>
     <w:multiLevelType w:val="hybridMultilevel"/>
     <w:tmpl w:val="0180C48C"/>
@@ -8478,7 +8708,7 @@
       </w:rPr>
     </w:lvl>
   </w:abstractNum>
-  <w:abstractNum w:abstractNumId="5" w15:restartNumberingAfterBreak="0">
+  <w:abstractNum w:abstractNumId="7" w15:restartNumberingAfterBreak="0">
     <w:nsid w:val="5B8C4377"/>
     <w:multiLevelType w:val="hybridMultilevel"/>
     <w:tmpl w:val="DCB24170"/>
@@ -8591,7 +8821,120 @@
       </w:rPr>
     </w:lvl>
   </w:abstractNum>
-  <w:abstractNum w:abstractNumId="6" w15:restartNumberingAfterBreak="0">
+  <w:abstractNum w:abstractNumId="8" w15:restartNumberingAfterBreak="0">
+    <w:nsid w:val="5D5B3B6B"/>
+    <w:multiLevelType w:val="hybridMultilevel"/>
+    <w:tmpl w:val="6C7ADE86"/>
+    <w:lvl w:ilvl="0" w:tplc="04090001">
+      <w:start w:val="1"/>
+      <w:numFmt w:val="bullet"/>
+      <w:lvlText w:val=""/>
+      <w:lvlJc w:val="left"/>
+      <w:pPr>
+        <w:ind w:left="720" w:hanging="360"/>
+      </w:pPr>
+      <w:rPr>
+        <w:rFonts w:ascii="Symbol" w:hAnsi="Symbol" w:hint="default"/>
+      </w:rPr>
+    </w:lvl>
+    <w:lvl w:ilvl="1" w:tplc="04090003" w:tentative="1">
+      <w:start w:val="1"/>
+      <w:numFmt w:val="bullet"/>
+      <w:lvlText w:val="o"/>
+      <w:lvlJc w:val="left"/>
+      <w:pPr>
+        <w:ind w:left="1440" w:hanging="360"/>
+      </w:pPr>
+      <w:rPr>
+        <w:rFonts w:ascii="Courier New" w:hAnsi="Courier New" w:cs="Courier New" w:hint="default"/>
+      </w:rPr>
+    </w:lvl>
+    <w:lvl w:ilvl="2" w:tplc="04090005" w:tentative="1">
+      <w:start w:val="1"/>
+      <w:numFmt w:val="bullet"/>
+      <w:lvlText w:val=""/>
+      <w:lvlJc w:val="left"/>
+      <w:pPr>
+        <w:ind w:left="2160" w:hanging="360"/>
+      </w:pPr>
+      <w:rPr>
+        <w:rFonts w:ascii="Wingdings" w:hAnsi="Wingdings" w:hint="default"/>
+      </w:rPr>
+    </w:lvl>
+    <w:lvl w:ilvl="3" w:tplc="04090001" w:tentative="1">
+      <w:start w:val="1"/>
+      <w:numFmt w:val="bullet"/>
+      <w:lvlText w:val=""/>
+      <w:lvlJc w:val="left"/>
+      <w:pPr>
+        <w:ind w:left="2880" w:hanging="360"/>
+      </w:pPr>
+      <w:rPr>
+        <w:rFonts w:ascii="Symbol" w:hAnsi="Symbol" w:hint="default"/>
+      </w:rPr>
+    </w:lvl>
+    <w:lvl w:ilvl="4" w:tplc="04090003" w:tentative="1">
+      <w:start w:val="1"/>
+      <w:numFmt w:val="bullet"/>
+      <w:lvlText w:val="o"/>
+      <w:lvlJc w:val="left"/>
+      <w:pPr>
+        <w:ind w:left="3600" w:hanging="360"/>
+      </w:pPr>
+      <w:rPr>
+        <w:rFonts w:ascii="Courier New" w:hAnsi="Courier New" w:cs="Courier New" w:hint="default"/>
+      </w:rPr>
+    </w:lvl>
+    <w:lvl w:ilvl="5" w:tplc="04090005" w:tentative="1">
+      <w:start w:val="1"/>
+      <w:numFmt w:val="bullet"/>
+      <w:lvlText w:val=""/>
+      <w:lvlJc w:val="left"/>
+      <w:pPr>
+        <w:ind w:left="4320" w:hanging="360"/>
+      </w:pPr>
+      <w:rPr>
+        <w:rFonts w:ascii="Wingdings" w:hAnsi="Wingdings" w:hint="default"/>
+      </w:rPr>
+    </w:lvl>
+    <w:lvl w:ilvl="6" w:tplc="04090001" w:tentative="1">
+      <w:start w:val="1"/>
+      <w:numFmt w:val="bullet"/>
+      <w:lvlText w:val=""/>
+      <w:lvlJc w:val="left"/>
+      <w:pPr>
+        <w:ind w:left="5040" w:hanging="360"/>
+      </w:pPr>
+      <w:rPr>
+        <w:rFonts w:ascii="Symbol" w:hAnsi="Symbol" w:hint="default"/>
+      </w:rPr>
+    </w:lvl>
+    <w:lvl w:ilvl="7" w:tplc="04090003" w:tentative="1">
+      <w:start w:val="1"/>
+      <w:numFmt w:val="bullet"/>
+      <w:lvlText w:val="o"/>
+      <w:lvlJc w:val="left"/>
+      <w:pPr>
+        <w:ind w:left="5760" w:hanging="360"/>
+      </w:pPr>
+      <w:rPr>
+        <w:rFonts w:ascii="Courier New" w:hAnsi="Courier New" w:cs="Courier New" w:hint="default"/>
+      </w:rPr>
+    </w:lvl>
+    <w:lvl w:ilvl="8" w:tplc="04090005" w:tentative="1">
+      <w:start w:val="1"/>
+      <w:numFmt w:val="bullet"/>
+      <w:lvlText w:val=""/>
+      <w:lvlJc w:val="left"/>
+      <w:pPr>
+        <w:ind w:left="6480" w:hanging="360"/>
+      </w:pPr>
+      <w:rPr>
+        <w:rFonts w:ascii="Wingdings" w:hAnsi="Wingdings" w:hint="default"/>
+      </w:rPr>
+    </w:lvl>
+  </w:abstractNum>
+  <w:abstractNum w:abstractNumId="9" w15:restartNumberingAfterBreak="0">
     <w:nsid w:val="68B54416"/>
     <w:multiLevelType w:val="hybridMultilevel"/>
     <w:tmpl w:val="9C1E994C"/>
@@ -8704,7 +9047,7 @@
       </w:rPr>
     </w:lvl>
   </w:abstractNum>
-  <w:abstractNum w:abstractNumId="7" w15:restartNumberingAfterBreak="0">
+  <w:abstractNum w:abstractNumId="10" w15:restartNumberingAfterBreak="0">
     <w:nsid w:val="69AE7404"/>
     <w:multiLevelType w:val="hybridMultilevel"/>
     <w:tmpl w:val="428A20D8"/>
@@ -8817,7 +9160,7 @@
       </w:rPr>
     </w:lvl>
   </w:abstractNum>
-  <w:abstractNum w:abstractNumId="8" w15:restartNumberingAfterBreak="0">
+  <w:abstractNum w:abstractNumId="11" w15:restartNumberingAfterBreak="0">
     <w:nsid w:val="69D8532C"/>
     <w:multiLevelType w:val="hybridMultilevel"/>
     <w:tmpl w:val="1A3CDF54"/>
@@ -8930,7 +9273,7 @@
       </w:rPr>
     </w:lvl>
   </w:abstractNum>
-  <w:abstractNum w:abstractNumId="9" w15:restartNumberingAfterBreak="0">
+  <w:abstractNum w:abstractNumId="12" w15:restartNumberingAfterBreak="0">
     <w:nsid w:val="7B1D4ACA"/>
     <w:multiLevelType w:val="hybridMultilevel"/>
     <w:tmpl w:val="F0440090"/>
@@ -9043,7 +9386,7 @@
       </w:rPr>
     </w:lvl>
   </w:abstractNum>
-  <w:abstractNum w:abstractNumId="10" w15:restartNumberingAfterBreak="0">
+  <w:abstractNum w:abstractNumId="13" w15:restartNumberingAfterBreak="0">
     <w:nsid w:val="7CFB0AFB"/>
     <w:multiLevelType w:val="hybridMultilevel"/>
     <w:tmpl w:val="C3A2C89E"/>
@@ -9157,36 +9500,45 @@
     </w:lvl>
   </w:abstractNum>
   <w:num w:numId="1">
+    <w:abstractNumId w:val="5"/>
+  </w:num>
+  <w:num w:numId="2">
+    <w:abstractNumId w:val="1"/>
+  </w:num>
+  <w:num w:numId="3">
+    <w:abstractNumId w:val="12"/>
+  </w:num>
+  <w:num w:numId="4">
+    <w:abstractNumId w:val="7"/>
+  </w:num>
+  <w:num w:numId="5">
+    <w:abstractNumId w:val="6"/>
+  </w:num>
+  <w:num w:numId="6">
+    <w:abstractNumId w:val="13"/>
+  </w:num>
+  <w:num w:numId="7">
+    <w:abstractNumId w:val="2"/>
+  </w:num>
+  <w:num w:numId="8">
     <w:abstractNumId w:val="3"/>
   </w:num>
-  <w:num w:numId="2">
+  <w:num w:numId="9">
+    <w:abstractNumId w:val="10"/>
+  </w:num>
+  <w:num w:numId="10">
+    <w:abstractNumId w:val="9"/>
+  </w:num>
+  <w:num w:numId="11">
+    <w:abstractNumId w:val="11"/>
+  </w:num>
+  <w:num w:numId="12">
     <w:abstractNumId w:val="0"/>
   </w:num>
-  <w:num w:numId="3">
-    <w:abstractNumId w:val="9"/>
-  </w:num>
-  <w:num w:numId="4">
-    <w:abstractNumId w:val="5"/>
-  </w:num>
-  <w:num w:numId="5">
+  <w:num w:numId="13">
     <w:abstractNumId w:val="4"/>
   </w:num>
-  <w:num w:numId="6">
-    <w:abstractNumId w:val="10"/>
-  </w:num>
-  <w:num w:numId="7">
-    <w:abstractNumId w:val="1"/>
-  </w:num>
-  <w:num w:numId="8">
-    <w:abstractNumId w:val="2"/>
-  </w:num>
-  <w:num w:numId="9">
-    <w:abstractNumId w:val="7"/>
-  </w:num>
-  <w:num w:numId="10">
-    <w:abstractNumId w:val="6"/>
-  </w:num>
-  <w:num w:numId="11">
+  <w:num w:numId="14">
     <w:abstractNumId w:val="8"/>
   </w:num>
 </w:numbering>

</xml_diff>